<commit_message>
Notes regarding programming MCU
</commit_message>
<xml_diff>
--- a/Nathan's Box of Notes/Microcontroller Consideraitons.docx
+++ b/Nathan's Box of Notes/Microcontroller Consideraitons.docx
@@ -224,6 +224,63 @@
     <w:p>
       <w:r>
         <w:t>This is a very important component that is used to program the microcontroller. The plan is to build the ICSP module into the board itself so programming is very easy, but might need to design the ICSP module separately to test</w:t>
+      </w:r>
+      <w:r>
+        <w:t>.</w:t>
+      </w:r>
+    </w:p>
+    <w:p>
+      <w:pPr>
+        <w:pStyle w:val="Heading3"/>
+      </w:pPr>
+      <w:r>
+        <w:t>Revision 1:</w:t>
+      </w:r>
+    </w:p>
+    <w:p>
+      <w:r>
+        <w:t xml:space="preserve">Went full circle essentially. Probably going to borrow a design off the internet to use the programmer. If the IC states that it supports USB 2.0, it works with all future versions as well (USB 3, 4). </w:t>
+      </w:r>
+    </w:p>
+    <w:p>
+      <w:r>
+        <w:t>There are three protocols to programming a chip UART programming, SPI, and UDPI</w:t>
+      </w:r>
+    </w:p>
+    <w:p>
+      <w:r>
+        <w:t>UART uses 2, SPI uses 1 ish and UDPI uses 1</w:t>
+      </w:r>
+    </w:p>
+    <w:p>
+      <w:r>
+        <w:t>UDPI is the newest version of the programming protocols and I have no idea how it works</w:t>
+      </w:r>
+    </w:p>
+    <w:p>
+      <w:pPr>
+        <w:pStyle w:val="Heading3"/>
+      </w:pPr>
+      <w:r>
+        <w:t>Revision 2:</w:t>
+      </w:r>
+    </w:p>
+    <w:p>
+      <w:r>
+        <w:t>IVE BEEN LOSING MY MIND OVER THIS FOR 3 HOURS AND I THINK I GOT IT</w:t>
+      </w:r>
+    </w:p>
+    <w:p>
+      <w:r>
+        <w:t>Ecosystem:</w:t>
+      </w:r>
+    </w:p>
+    <w:p>
+      <w:r>
+        <w:t>Convert data from USB to SPI using an interface chip. Feed this data into a separate MCU, which contains the bootloader for the actual MCU. (Bootloader being the software that runs every time the power gets reset). This bootloader holds the software that facilitates the communication between the two devices using a protocol that is understood by the main MCU and bam coding done</w:t>
+      </w:r>
+      <w:r>
+        <w:t>. Wtf this took so long :sob:</w:t>
       </w:r>
     </w:p>
     <w:sectPr>

</xml_diff>